<commit_message>
Snake to Pong Change
</commit_message>
<xml_diff>
--- a/siteMap.docx
+++ b/siteMap.docx
@@ -3,14 +3,12 @@
 <w:document xmlns:wpc="http://schemas.microsoft.com/office/word/2010/wordprocessingCanvas" xmlns:cx="http://schemas.microsoft.com/office/drawing/2014/chartex" xmlns:cx1="http://schemas.microsoft.com/office/drawing/2015/9/8/chartex" xmlns:cx2="http://schemas.microsoft.com/office/drawing/2015/10/21/chartex" xmlns:cx3="http://schemas.microsoft.com/office/drawing/2016/5/9/chartex" xmlns:cx4="http://schemas.microsoft.com/office/drawing/2016/5/10/chartex" xmlns:cx5="http://schemas.microsoft.com/office/drawing/2016/5/11/chartex" xmlns:cx6="http://schemas.microsoft.com/office/drawing/2016/5/12/chartex" xmlns:cx7="http://schemas.microsoft.com/office/drawing/2016/5/13/chartex" xmlns:cx8="http://schemas.microsoft.com/office/drawing/2016/5/14/chartex" xmlns:mc="http://schemas.openxmlformats.org/markup-compatibility/2006" xmlns:aink="http://schemas.microsoft.com/office/drawing/2016/ink" xmlns:am3d="http://schemas.microsoft.com/office/drawing/2017/model3d" xmlns:o="urn:schemas-microsoft-com:office:office" xmlns:r="http://schemas.openxmlformats.org/officeDocument/2006/relationships" xmlns:m="http://schemas.openxmlformats.org/officeDocument/2006/math" xmlns:v="urn:schemas-microsoft-com:vml" xmlns:wp14="http://schemas.microsoft.com/office/word/2010/wordprocessingDrawing" xmlns:wp="http://schemas.openxmlformats.org/drawingml/2006/wordprocessingDrawing" xmlns:w10="urn:schemas-microsoft-com:office:word" xmlns:w="http://schemas.openxmlformats.org/wordprocessingml/2006/main" xmlns:w14="http://schemas.microsoft.com/office/word/2010/wordml" xmlns:w15="http://schemas.microsoft.com/office/word/2012/wordml" xmlns:w16cid="http://schemas.microsoft.com/office/word/2016/wordml/cid" xmlns:w16se="http://schemas.microsoft.com/office/word/2015/wordml/symex" xmlns:wpg="http://schemas.microsoft.com/office/word/2010/wordprocessingGroup" xmlns:wpi="http://schemas.microsoft.com/office/word/2010/wordprocessingInk" xmlns:wne="http://schemas.microsoft.com/office/word/2006/wordml" xmlns:wps="http://schemas.microsoft.com/office/word/2010/wordprocessingShape" mc:Ignorable="w14 w15 w16se w16cid wp14">
   <w:body>
     <w:p>
-      <w:bookmarkStart w:id="0" w:name="_GoBack"/>
-      <w:bookmarkEnd w:id="0"/>
       <w:r>
         <w:rPr>
           <w:noProof/>
         </w:rPr>
         <w:drawing>
-          <wp:anchor distT="0" distB="0" distL="114300" distR="114300" simplePos="0" relativeHeight="251658240" behindDoc="0" locked="0" layoutInCell="1" allowOverlap="1" wp14:anchorId="7294ECF0" wp14:editId="4423D196">
+          <wp:anchor distT="0" distB="0" distL="114300" distR="114300" simplePos="0" relativeHeight="251658240" behindDoc="0" locked="0" layoutInCell="1" allowOverlap="1" wp14:anchorId="7294ECF0" wp14:editId="1E3DC122">
             <wp:simplePos x="914400" y="914400"/>
             <wp:positionH relativeFrom="margin">
               <wp:align>left</wp:align>
@@ -40,6 +38,8 @@
       <w:r>
         <w:br w:type="textWrapping" w:clear="all"/>
       </w:r>
+      <w:bookmarkStart w:id="0" w:name="_GoBack"/>
+      <w:bookmarkEnd w:id="0"/>
     </w:p>
     <w:sectPr>
       <w:pgSz w:w="12240" w:h="15840"/>
@@ -174,6 +174,7 @@
     <w:lsdException w:name="HTML Sample" w:semiHidden="1" w:unhideWhenUsed="1"/>
     <w:lsdException w:name="HTML Typewriter" w:semiHidden="1" w:unhideWhenUsed="1"/>
     <w:lsdException w:name="HTML Variable" w:semiHidden="1" w:unhideWhenUsed="1"/>
+    <w:lsdException w:name="Normal Table" w:semiHidden="1" w:unhideWhenUsed="1"/>
     <w:lsdException w:name="annotation subject" w:semiHidden="1" w:unhideWhenUsed="1"/>
     <w:lsdException w:name="No List" w:semiHidden="1" w:unhideWhenUsed="1"/>
     <w:lsdException w:name="Outline List 1" w:semiHidden="1" w:unhideWhenUsed="1"/>
@@ -220,8 +221,10 @@
     <w:lsdException w:name="Table Subtle 2" w:semiHidden="1" w:unhideWhenUsed="1"/>
     <w:lsdException w:name="Table Web 1" w:semiHidden="1" w:unhideWhenUsed="1"/>
     <w:lsdException w:name="Table Web 2" w:semiHidden="1" w:unhideWhenUsed="1"/>
+    <w:lsdException w:name="Table Web 3" w:semiHidden="1" w:unhideWhenUsed="1"/>
     <w:lsdException w:name="Balloon Text" w:semiHidden="1" w:unhideWhenUsed="1"/>
     <w:lsdException w:name="Table Grid" w:uiPriority="39"/>
+    <w:lsdException w:name="Table Theme" w:semiHidden="1" w:unhideWhenUsed="1"/>
     <w:lsdException w:name="Placeholder Text" w:semiHidden="1"/>
     <w:lsdException w:name="No Spacing" w:uiPriority="1" w:qFormat="1"/>
     <w:lsdException w:name="Light Shading" w:uiPriority="60"/>
@@ -1321,7 +1324,7 @@
         <a:p>
           <a:r>
             <a:rPr lang="en-US"/>
-            <a:t>Service Descriptoins and Pricing</a:t>
+            <a:t>Service Descriptions and Pricing</a:t>
           </a:r>
         </a:p>
       </dgm:t>
@@ -1575,7 +1578,7 @@
       <dgm:spPr/>
     </dgm:pt>
     <dgm:pt modelId="{AE636DC5-50C5-443B-B793-A779523758BE}" type="pres">
-      <dgm:prSet presAssocID="{AE37DD82-9EB3-4AEC-BB52-FB496A8D71DE}" presName="rootText" presStyleLbl="node1" presStyleIdx="0" presStyleCnt="5">
+      <dgm:prSet presAssocID="{AE37DD82-9EB3-4AEC-BB52-FB496A8D71DE}" presName="rootText" presStyleLbl="node1" presStyleIdx="0" presStyleCnt="5" custScaleX="120674">
         <dgm:presLayoutVars>
           <dgm:chMax/>
           <dgm:chPref val="3"/>
@@ -1955,8 +1958,8 @@
       </dsp:nvSpPr>
       <dsp:spPr>
         <a:xfrm>
-          <a:off x="3261823" y="1082479"/>
-          <a:ext cx="233528" cy="762926"/>
+          <a:off x="3223891" y="1098873"/>
+          <a:ext cx="230715" cy="753734"/>
         </a:xfrm>
         <a:custGeom>
           <a:avLst/>
@@ -1967,13 +1970,13 @@
           <a:pathLst>
             <a:path>
               <a:moveTo>
-                <a:pt x="233528" y="0"/>
+                <a:pt x="230715" y="0"/>
               </a:moveTo>
               <a:lnTo>
-                <a:pt x="233528" y="762926"/>
+                <a:pt x="230715" y="753734"/>
               </a:lnTo>
               <a:lnTo>
-                <a:pt x="0" y="762926"/>
+                <a:pt x="0" y="753734"/>
               </a:lnTo>
             </a:path>
           </a:pathLst>
@@ -2014,8 +2017,8 @@
       </dsp:nvSpPr>
       <dsp:spPr>
         <a:xfrm>
-          <a:off x="3495352" y="1082479"/>
-          <a:ext cx="1834246" cy="1525852"/>
+          <a:off x="3454607" y="1098873"/>
+          <a:ext cx="1884234" cy="1507468"/>
         </a:xfrm>
         <a:custGeom>
           <a:avLst/>
@@ -2029,13 +2032,13 @@
                 <a:pt x="0" y="0"/>
               </a:moveTo>
               <a:lnTo>
-                <a:pt x="0" y="1360682"/>
+                <a:pt x="0" y="1344288"/>
               </a:lnTo>
               <a:lnTo>
-                <a:pt x="1834246" y="1360682"/>
+                <a:pt x="1884234" y="1344288"/>
               </a:lnTo>
               <a:lnTo>
-                <a:pt x="1834246" y="1525852"/>
+                <a:pt x="1884234" y="1507468"/>
               </a:lnTo>
             </a:path>
           </a:pathLst>
@@ -2076,8 +2079,8 @@
       </dsp:nvSpPr>
       <dsp:spPr>
         <a:xfrm>
-          <a:off x="3449632" y="1082479"/>
-          <a:ext cx="91440" cy="1525852"/>
+          <a:off x="3408887" y="1098873"/>
+          <a:ext cx="91440" cy="1507468"/>
         </a:xfrm>
         <a:custGeom>
           <a:avLst/>
@@ -2091,7 +2094,13 @@
                 <a:pt x="45720" y="0"/>
               </a:moveTo>
               <a:lnTo>
-                <a:pt x="45720" y="1525852"/>
+                <a:pt x="45720" y="1344288"/>
+              </a:lnTo>
+              <a:lnTo>
+                <a:pt x="117807" y="1344288"/>
+              </a:lnTo>
+              <a:lnTo>
+                <a:pt x="117807" y="1507468"/>
               </a:lnTo>
             </a:path>
           </a:pathLst>
@@ -2132,8 +2141,8 @@
       </dsp:nvSpPr>
       <dsp:spPr>
         <a:xfrm>
-          <a:off x="1661105" y="3316201"/>
-          <a:ext cx="917123" cy="408991"/>
+          <a:off x="1709995" y="3305683"/>
+          <a:ext cx="838537" cy="404063"/>
         </a:xfrm>
         <a:custGeom>
           <a:avLst/>
@@ -2147,13 +2156,13 @@
                 <a:pt x="0" y="0"/>
               </a:moveTo>
               <a:lnTo>
-                <a:pt x="0" y="243821"/>
+                <a:pt x="0" y="240884"/>
               </a:lnTo>
               <a:lnTo>
-                <a:pt x="917123" y="243821"/>
+                <a:pt x="838537" y="240884"/>
               </a:lnTo>
               <a:lnTo>
-                <a:pt x="917123" y="408991"/>
+                <a:pt x="838537" y="404063"/>
               </a:lnTo>
             </a:path>
           </a:pathLst>
@@ -2194,8 +2203,8 @@
       </dsp:nvSpPr>
       <dsp:spPr>
         <a:xfrm>
-          <a:off x="743982" y="3316201"/>
-          <a:ext cx="917123" cy="408991"/>
+          <a:off x="736386" y="3305683"/>
+          <a:ext cx="973609" cy="404063"/>
         </a:xfrm>
         <a:custGeom>
           <a:avLst/>
@@ -2206,16 +2215,16 @@
           <a:pathLst>
             <a:path>
               <a:moveTo>
-                <a:pt x="917123" y="0"/>
+                <a:pt x="973609" y="0"/>
               </a:moveTo>
               <a:lnTo>
-                <a:pt x="917123" y="243821"/>
+                <a:pt x="973609" y="240884"/>
               </a:lnTo>
               <a:lnTo>
-                <a:pt x="0" y="243821"/>
+                <a:pt x="0" y="240884"/>
               </a:lnTo>
               <a:lnTo>
-                <a:pt x="0" y="408991"/>
+                <a:pt x="0" y="404063"/>
               </a:lnTo>
             </a:path>
           </a:pathLst>
@@ -2256,8 +2265,8 @@
       </dsp:nvSpPr>
       <dsp:spPr>
         <a:xfrm>
-          <a:off x="1661105" y="1082479"/>
-          <a:ext cx="1834246" cy="1525852"/>
+          <a:off x="1709995" y="1098873"/>
+          <a:ext cx="1744611" cy="1507468"/>
         </a:xfrm>
         <a:custGeom>
           <a:avLst/>
@@ -2268,16 +2277,16 @@
           <a:pathLst>
             <a:path>
               <a:moveTo>
-                <a:pt x="1834246" y="0"/>
+                <a:pt x="1744611" y="0"/>
               </a:moveTo>
               <a:lnTo>
-                <a:pt x="1834246" y="1360682"/>
+                <a:pt x="1744611" y="1344288"/>
               </a:lnTo>
               <a:lnTo>
-                <a:pt x="0" y="1360682"/>
+                <a:pt x="0" y="1344288"/>
               </a:lnTo>
               <a:lnTo>
-                <a:pt x="0" y="1525852"/>
+                <a:pt x="0" y="1507468"/>
               </a:lnTo>
             </a:path>
           </a:pathLst>
@@ -2318,8 +2327,8 @@
       </dsp:nvSpPr>
       <dsp:spPr>
         <a:xfrm>
-          <a:off x="2811757" y="374610"/>
-          <a:ext cx="1367188" cy="707869"/>
+          <a:off x="2779248" y="399532"/>
+          <a:ext cx="1350716" cy="699341"/>
         </a:xfrm>
         <a:prstGeom prst="rect">
           <a:avLst/>
@@ -2361,7 +2370,7 @@
         </a:fontRef>
       </dsp:style>
       <dsp:txBody>
-        <a:bodyPr spcFirstLastPara="0" vert="horz" wrap="square" lIns="8890" tIns="8890" rIns="8890" bIns="99888" numCol="1" spcCol="1270" anchor="ctr" anchorCtr="0">
+        <a:bodyPr spcFirstLastPara="0" vert="horz" wrap="square" lIns="8890" tIns="8890" rIns="8890" bIns="98685" numCol="1" spcCol="1270" anchor="ctr" anchorCtr="0">
           <a:noAutofit/>
         </a:bodyPr>
         <a:lstStyle/>
@@ -2385,8 +2394,8 @@
         </a:p>
       </dsp:txBody>
       <dsp:txXfrm>
-        <a:off x="2811757" y="374610"/>
-        <a:ext cx="1367188" cy="707869"/>
+        <a:off x="2779248" y="399532"/>
+        <a:ext cx="1350716" cy="699341"/>
       </dsp:txXfrm>
     </dsp:sp>
     <dsp:sp modelId="{A635F72E-9333-4BFB-AB27-965F9EE082D0}">
@@ -2396,8 +2405,8 @@
       </dsp:nvSpPr>
       <dsp:spPr>
         <a:xfrm>
-          <a:off x="3085195" y="925175"/>
-          <a:ext cx="1230469" cy="235956"/>
+          <a:off x="3049392" y="943464"/>
+          <a:ext cx="1215644" cy="233113"/>
         </a:xfrm>
         <a:prstGeom prst="rect">
           <a:avLst/>
@@ -2462,8 +2471,8 @@
         </a:p>
       </dsp:txBody>
       <dsp:txXfrm>
-        <a:off x="3085195" y="925175"/>
-        <a:ext cx="1230469" cy="235956"/>
+        <a:off x="3049392" y="943464"/>
+        <a:ext cx="1215644" cy="233113"/>
       </dsp:txXfrm>
     </dsp:sp>
     <dsp:sp modelId="{AE636DC5-50C5-443B-B793-A779523758BE}">
@@ -2473,8 +2482,8 @@
       </dsp:nvSpPr>
       <dsp:spPr>
         <a:xfrm>
-          <a:off x="977511" y="2608332"/>
-          <a:ext cx="1367188" cy="707869"/>
+          <a:off x="895014" y="2606342"/>
+          <a:ext cx="1629963" cy="699341"/>
         </a:xfrm>
         <a:prstGeom prst="rect">
           <a:avLst/>
@@ -2516,7 +2525,7 @@
         </a:fontRef>
       </dsp:style>
       <dsp:txBody>
-        <a:bodyPr spcFirstLastPara="0" vert="horz" wrap="square" lIns="8890" tIns="8890" rIns="8890" bIns="99888" numCol="1" spcCol="1270" anchor="ctr" anchorCtr="0">
+        <a:bodyPr spcFirstLastPara="0" vert="horz" wrap="square" lIns="8890" tIns="8890" rIns="8890" bIns="98685" numCol="1" spcCol="1270" anchor="ctr" anchorCtr="0">
           <a:noAutofit/>
         </a:bodyPr>
         <a:lstStyle/>
@@ -2535,13 +2544,13 @@
           </a:pPr>
           <a:r>
             <a:rPr lang="en-US" sz="1400" kern="1200"/>
-            <a:t>Service Descriptoins and Pricing</a:t>
+            <a:t>Service Descriptions and Pricing</a:t>
           </a:r>
         </a:p>
       </dsp:txBody>
       <dsp:txXfrm>
-        <a:off x="977511" y="2608332"/>
-        <a:ext cx="1367188" cy="707869"/>
+        <a:off x="895014" y="2606342"/>
+        <a:ext cx="1629963" cy="699341"/>
       </dsp:txXfrm>
     </dsp:sp>
     <dsp:sp modelId="{0FB89E56-58D6-4FE0-9513-A12AC13F6B68}">
@@ -2551,8 +2560,8 @@
       </dsp:nvSpPr>
       <dsp:spPr>
         <a:xfrm>
-          <a:off x="1250949" y="3158897"/>
-          <a:ext cx="1230469" cy="235956"/>
+          <a:off x="1304780" y="3150273"/>
+          <a:ext cx="1215644" cy="233113"/>
         </a:xfrm>
         <a:prstGeom prst="rect">
           <a:avLst/>
@@ -2617,8 +2626,8 @@
         </a:p>
       </dsp:txBody>
       <dsp:txXfrm>
-        <a:off x="1250949" y="3158897"/>
-        <a:ext cx="1230469" cy="235956"/>
+        <a:off x="1304780" y="3150273"/>
+        <a:ext cx="1215644" cy="233113"/>
       </dsp:txXfrm>
     </dsp:sp>
     <dsp:sp modelId="{E95AB820-98EB-47CD-95AD-88C2E712FA40}">
@@ -2628,8 +2637,8 @@
       </dsp:nvSpPr>
       <dsp:spPr>
         <a:xfrm>
-          <a:off x="60388" y="3725192"/>
-          <a:ext cx="1367188" cy="707869"/>
+          <a:off x="61028" y="3709746"/>
+          <a:ext cx="1350716" cy="699341"/>
         </a:xfrm>
         <a:prstGeom prst="rect">
           <a:avLst/>
@@ -2671,7 +2680,7 @@
         </a:fontRef>
       </dsp:style>
       <dsp:txBody>
-        <a:bodyPr spcFirstLastPara="0" vert="horz" wrap="square" lIns="8890" tIns="8890" rIns="8890" bIns="99888" numCol="1" spcCol="1270" anchor="ctr" anchorCtr="0">
+        <a:bodyPr spcFirstLastPara="0" vert="horz" wrap="square" lIns="8890" tIns="8890" rIns="8890" bIns="98685" numCol="1" spcCol="1270" anchor="ctr" anchorCtr="0">
           <a:noAutofit/>
         </a:bodyPr>
         <a:lstStyle/>
@@ -2695,8 +2704,8 @@
         </a:p>
       </dsp:txBody>
       <dsp:txXfrm>
-        <a:off x="60388" y="3725192"/>
-        <a:ext cx="1367188" cy="707869"/>
+        <a:off x="61028" y="3709746"/>
+        <a:ext cx="1350716" cy="699341"/>
       </dsp:txXfrm>
     </dsp:sp>
     <dsp:sp modelId="{AA378F2F-63E7-4C6A-908B-BC9C11EB75D1}">
@@ -2706,8 +2715,8 @@
       </dsp:nvSpPr>
       <dsp:spPr>
         <a:xfrm>
-          <a:off x="333826" y="4275758"/>
-          <a:ext cx="1230469" cy="235956"/>
+          <a:off x="331171" y="4253678"/>
+          <a:ext cx="1215644" cy="233113"/>
         </a:xfrm>
         <a:prstGeom prst="rect">
           <a:avLst/>
@@ -2772,8 +2781,8 @@
         </a:p>
       </dsp:txBody>
       <dsp:txXfrm>
-        <a:off x="333826" y="4275758"/>
-        <a:ext cx="1230469" cy="235956"/>
+        <a:off x="331171" y="4253678"/>
+        <a:ext cx="1215644" cy="233113"/>
       </dsp:txXfrm>
     </dsp:sp>
     <dsp:sp modelId="{7C481CC7-63D8-4A9A-BFEB-6700F2B7081F}">
@@ -2783,8 +2792,8 @@
       </dsp:nvSpPr>
       <dsp:spPr>
         <a:xfrm>
-          <a:off x="1894634" y="3725192"/>
-          <a:ext cx="1367188" cy="707869"/>
+          <a:off x="1873175" y="3709746"/>
+          <a:ext cx="1350716" cy="699341"/>
         </a:xfrm>
         <a:prstGeom prst="rect">
           <a:avLst/>
@@ -2826,7 +2835,7 @@
         </a:fontRef>
       </dsp:style>
       <dsp:txBody>
-        <a:bodyPr spcFirstLastPara="0" vert="horz" wrap="square" lIns="8890" tIns="8890" rIns="8890" bIns="99888" numCol="1" spcCol="1270" anchor="ctr" anchorCtr="0">
+        <a:bodyPr spcFirstLastPara="0" vert="horz" wrap="square" lIns="8890" tIns="8890" rIns="8890" bIns="98685" numCol="1" spcCol="1270" anchor="ctr" anchorCtr="0">
           <a:noAutofit/>
         </a:bodyPr>
         <a:lstStyle/>
@@ -2850,8 +2859,8 @@
         </a:p>
       </dsp:txBody>
       <dsp:txXfrm>
-        <a:off x="1894634" y="3725192"/>
-        <a:ext cx="1367188" cy="707869"/>
+        <a:off x="1873175" y="3709746"/>
+        <a:ext cx="1350716" cy="699341"/>
       </dsp:txXfrm>
     </dsp:sp>
     <dsp:sp modelId="{15A968E4-AE3E-425C-9AB2-E7CE9DF9C531}">
@@ -2861,8 +2870,8 @@
       </dsp:nvSpPr>
       <dsp:spPr>
         <a:xfrm>
-          <a:off x="2168072" y="4275758"/>
-          <a:ext cx="1230469" cy="235956"/>
+          <a:off x="2143318" y="4253678"/>
+          <a:ext cx="1215644" cy="233113"/>
         </a:xfrm>
         <a:prstGeom prst="rect">
           <a:avLst/>
@@ -2927,8 +2936,8 @@
         </a:p>
       </dsp:txBody>
       <dsp:txXfrm>
-        <a:off x="2168072" y="4275758"/>
-        <a:ext cx="1230469" cy="235956"/>
+        <a:off x="2143318" y="4253678"/>
+        <a:ext cx="1215644" cy="233113"/>
       </dsp:txXfrm>
     </dsp:sp>
     <dsp:sp modelId="{C8C73C10-BD3F-4861-B855-A075153597C9}">
@@ -2938,8 +2947,8 @@
       </dsp:nvSpPr>
       <dsp:spPr>
         <a:xfrm>
-          <a:off x="2811757" y="2608332"/>
-          <a:ext cx="1367188" cy="707869"/>
+          <a:off x="2851336" y="2606342"/>
+          <a:ext cx="1350716" cy="699341"/>
         </a:xfrm>
         <a:prstGeom prst="rect">
           <a:avLst/>
@@ -2981,7 +2990,7 @@
         </a:fontRef>
       </dsp:style>
       <dsp:txBody>
-        <a:bodyPr spcFirstLastPara="0" vert="horz" wrap="square" lIns="8890" tIns="8890" rIns="8890" bIns="99888" numCol="1" spcCol="1270" anchor="ctr" anchorCtr="0">
+        <a:bodyPr spcFirstLastPara="0" vert="horz" wrap="square" lIns="8890" tIns="8890" rIns="8890" bIns="98685" numCol="1" spcCol="1270" anchor="ctr" anchorCtr="0">
           <a:noAutofit/>
         </a:bodyPr>
         <a:lstStyle/>
@@ -3005,8 +3014,8 @@
         </a:p>
       </dsp:txBody>
       <dsp:txXfrm>
-        <a:off x="2811757" y="2608332"/>
-        <a:ext cx="1367188" cy="707869"/>
+        <a:off x="2851336" y="2606342"/>
+        <a:ext cx="1350716" cy="699341"/>
       </dsp:txXfrm>
     </dsp:sp>
     <dsp:sp modelId="{F808AB38-5018-43E5-A023-69A93E1C85DD}">
@@ -3016,8 +3025,8 @@
       </dsp:nvSpPr>
       <dsp:spPr>
         <a:xfrm>
-          <a:off x="3085195" y="3158897"/>
-          <a:ext cx="1230469" cy="235956"/>
+          <a:off x="3121479" y="3150273"/>
+          <a:ext cx="1215644" cy="233113"/>
         </a:xfrm>
         <a:prstGeom prst="rect">
           <a:avLst/>
@@ -3082,8 +3091,8 @@
         </a:p>
       </dsp:txBody>
       <dsp:txXfrm>
-        <a:off x="3085195" y="3158897"/>
-        <a:ext cx="1230469" cy="235956"/>
+        <a:off x="3121479" y="3150273"/>
+        <a:ext cx="1215644" cy="233113"/>
       </dsp:txXfrm>
     </dsp:sp>
     <dsp:sp modelId="{9E866E6D-4C2E-4162-99C2-C20A87929240}">
@@ -3093,8 +3102,8 @@
       </dsp:nvSpPr>
       <dsp:spPr>
         <a:xfrm>
-          <a:off x="4646004" y="2608332"/>
-          <a:ext cx="1367188" cy="707869"/>
+          <a:off x="4663483" y="2606342"/>
+          <a:ext cx="1350716" cy="699341"/>
         </a:xfrm>
         <a:prstGeom prst="rect">
           <a:avLst/>
@@ -3136,7 +3145,7 @@
         </a:fontRef>
       </dsp:style>
       <dsp:txBody>
-        <a:bodyPr spcFirstLastPara="0" vert="horz" wrap="square" lIns="8890" tIns="8890" rIns="8890" bIns="99888" numCol="1" spcCol="1270" anchor="ctr" anchorCtr="0">
+        <a:bodyPr spcFirstLastPara="0" vert="horz" wrap="square" lIns="8890" tIns="8890" rIns="8890" bIns="98685" numCol="1" spcCol="1270" anchor="ctr" anchorCtr="0">
           <a:noAutofit/>
         </a:bodyPr>
         <a:lstStyle/>
@@ -3160,8 +3169,8 @@
         </a:p>
       </dsp:txBody>
       <dsp:txXfrm>
-        <a:off x="4646004" y="2608332"/>
-        <a:ext cx="1367188" cy="707869"/>
+        <a:off x="4663483" y="2606342"/>
+        <a:ext cx="1350716" cy="699341"/>
       </dsp:txXfrm>
     </dsp:sp>
     <dsp:sp modelId="{3AE60DE3-E85D-4D04-BE43-FC8CD64F7120}">
@@ -3171,8 +3180,8 @@
       </dsp:nvSpPr>
       <dsp:spPr>
         <a:xfrm>
-          <a:off x="4919442" y="3158897"/>
-          <a:ext cx="1230469" cy="235956"/>
+          <a:off x="4933626" y="3150273"/>
+          <a:ext cx="1215644" cy="233113"/>
         </a:xfrm>
         <a:prstGeom prst="rect">
           <a:avLst/>
@@ -3237,8 +3246,8 @@
         </a:p>
       </dsp:txBody>
       <dsp:txXfrm>
-        <a:off x="4919442" y="3158897"/>
-        <a:ext cx="1230469" cy="235956"/>
+        <a:off x="4933626" y="3150273"/>
+        <a:ext cx="1215644" cy="233113"/>
       </dsp:txXfrm>
     </dsp:sp>
     <dsp:sp modelId="{61E7C964-5663-464F-A736-127A72F43FDE}">
@@ -3248,8 +3257,8 @@
       </dsp:nvSpPr>
       <dsp:spPr>
         <a:xfrm>
-          <a:off x="1894634" y="1491471"/>
-          <a:ext cx="1367188" cy="707869"/>
+          <a:off x="1873175" y="1502937"/>
+          <a:ext cx="1350716" cy="699341"/>
         </a:xfrm>
         <a:prstGeom prst="rect">
           <a:avLst/>
@@ -3291,7 +3300,7 @@
         </a:fontRef>
       </dsp:style>
       <dsp:txBody>
-        <a:bodyPr spcFirstLastPara="0" vert="horz" wrap="square" lIns="8890" tIns="8890" rIns="8890" bIns="99888" numCol="1" spcCol="1270" anchor="ctr" anchorCtr="0">
+        <a:bodyPr spcFirstLastPara="0" vert="horz" wrap="square" lIns="8890" tIns="8890" rIns="8890" bIns="98685" numCol="1" spcCol="1270" anchor="ctr" anchorCtr="0">
           <a:noAutofit/>
         </a:bodyPr>
         <a:lstStyle/>
@@ -3315,8 +3324,8 @@
         </a:p>
       </dsp:txBody>
       <dsp:txXfrm>
-        <a:off x="1894634" y="1491471"/>
-        <a:ext cx="1367188" cy="707869"/>
+        <a:off x="1873175" y="1502937"/>
+        <a:ext cx="1350716" cy="699341"/>
       </dsp:txXfrm>
     </dsp:sp>
     <dsp:sp modelId="{667F59B1-8CE9-4D85-B871-E54685D395F0}">
@@ -3326,8 +3335,8 @@
       </dsp:nvSpPr>
       <dsp:spPr>
         <a:xfrm>
-          <a:off x="2168072" y="2042036"/>
-          <a:ext cx="1230469" cy="235956"/>
+          <a:off x="2143318" y="2046869"/>
+          <a:ext cx="1215644" cy="233113"/>
         </a:xfrm>
         <a:prstGeom prst="rect">
           <a:avLst/>
@@ -3389,8 +3398,8 @@
         </a:p>
       </dsp:txBody>
       <dsp:txXfrm>
-        <a:off x="2168072" y="2042036"/>
-        <a:ext cx="1230469" cy="235956"/>
+        <a:off x="2143318" y="2046869"/>
+        <a:ext cx="1215644" cy="233113"/>
       </dsp:txXfrm>
     </dsp:sp>
   </dsp:spTree>
@@ -5878,7 +5887,7 @@
 </file>
 
 <file path=customXml/itemProps1.xml><?xml version="1.0" encoding="utf-8"?>
-<ds:datastoreItem xmlns:ds="http://schemas.openxmlformats.org/officeDocument/2006/customXml" ds:itemID="{D0939794-DE06-41BA-B0E2-8040E6D8FC58}">
+<ds:datastoreItem xmlns:ds="http://schemas.openxmlformats.org/officeDocument/2006/customXml" ds:itemID="{3998AE1E-A96E-43B6-92FC-A69C0AC603F1}">
   <ds:schemaRefs>
     <ds:schemaRef ds:uri="http://schemas.openxmlformats.org/officeDocument/2006/bibliography"/>
   </ds:schemaRefs>

</xml_diff>